<commit_message>
Uploading Ads CSV & Jupyter Notebook
</commit_message>
<xml_diff>
--- a/Super_Bowl_Analysis.docx
+++ b/Super_Bowl_Analysis.docx
@@ -124,21 +124,7 @@
             <w:rStyle w:val="Hyperlink"/>
             <w:color w:val="auto"/>
           </w:rPr>
-          <w:t>https://www.kaggle.com/timoboz/supe</w:t>
-        </w:r>
-        <w:r>
-          <w:rPr>
-            <w:rStyle w:val="Hyperlink"/>
-            <w:color w:val="auto"/>
-          </w:rPr>
-          <w:t>r</w:t>
-        </w:r>
-        <w:r>
-          <w:rPr>
-            <w:rStyle w:val="Hyperlink"/>
-            <w:color w:val="auto"/>
-          </w:rPr>
-          <w:t>bowl-history-1967-2020</w:t>
+          <w:t>https://www.kaggle.com/timoboz/superbowl-history-1967-2020</w:t>
         </w:r>
       </w:hyperlink>
     </w:p>
@@ -166,21 +152,7 @@
             <w:rStyle w:val="Hyperlink"/>
             <w:color w:val="auto"/>
           </w:rPr>
-          <w:t>https://www.kaggle.com/am</w:t>
-        </w:r>
-        <w:r>
-          <w:rPr>
-            <w:rStyle w:val="Hyperlink"/>
-            <w:color w:val="auto"/>
-          </w:rPr>
-          <w:t>i</w:t>
-        </w:r>
-        <w:r>
-          <w:rPr>
-            <w:rStyle w:val="Hyperlink"/>
-            <w:color w:val="auto"/>
-          </w:rPr>
-          <w:t>thasanshuvo/tv-halftime-shows-and-the-big-game-dataset?select=tv.csv</w:t>
+          <w:t>https://www.kaggle.com/amithasanshuvo/tv-halftime-shows-and-the-big-game-dataset?select=tv.csv</w:t>
         </w:r>
       </w:hyperlink>
     </w:p>
@@ -208,21 +180,7 @@
             <w:rStyle w:val="Hyperlink"/>
             <w:color w:val="auto"/>
           </w:rPr>
-          <w:t>https://www.kaggle.com/prondeau/superbow</w:t>
-        </w:r>
-        <w:r>
-          <w:rPr>
-            <w:rStyle w:val="Hyperlink"/>
-            <w:color w:val="auto"/>
-          </w:rPr>
-          <w:t>l</w:t>
-        </w:r>
-        <w:r>
-          <w:rPr>
-            <w:rStyle w:val="Hyperlink"/>
-            <w:color w:val="auto"/>
-          </w:rPr>
-          <w:t>ads</w:t>
+          <w:t>https://www.kaggle.com/prondeau/superbowlads</w:t>
         </w:r>
       </w:hyperlink>
     </w:p>
@@ -521,10 +479,7 @@
         <w:t xml:space="preserve"> B</w:t>
       </w:r>
       <w:r>
-        <w:t>owl History</w:t>
-      </w:r>
-      <w:r>
-        <w:t xml:space="preserve"> (CSV): </w:t>
+        <w:t xml:space="preserve">owl History (CSV): </w:t>
       </w:r>
       <w:r>
         <w:rPr>
@@ -767,28 +722,13 @@
         <w:t>F</w:t>
       </w:r>
       <w:r>
-        <w:t>inal database</w:t>
-      </w:r>
-      <w:r>
-        <w:t xml:space="preserve">: </w:t>
+        <w:t xml:space="preserve">inal database: </w:t>
       </w:r>
       <w:r>
         <w:t xml:space="preserve"> </w:t>
       </w:r>
       <w:r>
-        <w:t>Super</w:t>
-      </w:r>
-      <w:r>
-        <w:t>_</w:t>
-      </w:r>
-      <w:r>
-        <w:t>Bowl</w:t>
-      </w:r>
-      <w:r>
-        <w:t>_</w:t>
-      </w:r>
-      <w:r>
-        <w:t>Analysis</w:t>
+        <w:t>Super_Bowl_Analysis</w:t>
       </w:r>
     </w:p>
     <w:p>
@@ -800,10 +740,10 @@
         <w:t>T</w:t>
       </w:r>
       <w:r>
-        <w:t>ables/collections</w:t>
-      </w:r>
-      <w:r>
-        <w:t xml:space="preserve">: </w:t>
+        <w:t xml:space="preserve">ables/collections: </w:t>
+      </w:r>
+      <w:r>
+        <w:t>ERD</w:t>
       </w:r>
     </w:p>
     <w:p>
@@ -880,10 +820,7 @@
         <w:t>Why</w:t>
       </w:r>
       <w:r>
-        <w:t xml:space="preserve"> this was chosen</w:t>
-      </w:r>
-      <w:r>
-        <w:t>: Relevant/timely as Superbowl on 2/7</w:t>
+        <w:t xml:space="preserve"> this was chosen: Relevant/timely as Superbowl on 2/7</w:t>
       </w:r>
     </w:p>
     <w:p>

</xml_diff>

<commit_message>
New csv files and Jupyter Notebook - Combined
</commit_message>
<xml_diff>
--- a/Super_Bowl_Analysis.docx
+++ b/Super_Bowl_Analysis.docx
@@ -727,9 +727,11 @@
       <w:r>
         <w:t xml:space="preserve"> </w:t>
       </w:r>
-      <w:r>
-        <w:t>Super_Bowl_Analysis</w:t>
-      </w:r>
+      <w:proofErr w:type="spellStart"/>
+      <w:r>
+        <w:t>Super_Bowl</w:t>
+      </w:r>
+      <w:proofErr w:type="spellEnd"/>
     </w:p>
     <w:p>
       <w:pPr>
@@ -741,9 +743,6 @@
       </w:r>
       <w:r>
         <w:t xml:space="preserve">ables/collections: </w:t>
-      </w:r>
-      <w:r>
-        <w:t>ERD</w:t>
       </w:r>
     </w:p>
     <w:p>
@@ -839,6 +838,52 @@
       <w:pPr>
         <w:spacing w:after="0" w:line="240" w:lineRule="auto"/>
       </w:pPr>
+      <w:r>
+        <w:rPr>
+          <w:noProof/>
+        </w:rPr>
+        <w:drawing>
+          <wp:inline distT="0" distB="0" distL="0" distR="0" wp14:anchorId="104FDA52" wp14:editId="721C0F30">
+            <wp:extent cx="5943600" cy="1838325"/>
+            <wp:effectExtent l="0" t="0" r="0" b="9525"/>
+            <wp:docPr id="1" name="Picture 1"/>
+            <wp:cNvGraphicFramePr>
+              <a:graphicFrameLocks xmlns:a="http://schemas.openxmlformats.org/drawingml/2006/main" noChangeAspect="1"/>
+            </wp:cNvGraphicFramePr>
+            <a:graphic xmlns:a="http://schemas.openxmlformats.org/drawingml/2006/main">
+              <a:graphicData uri="http://schemas.openxmlformats.org/drawingml/2006/picture">
+                <pic:pic xmlns:pic="http://schemas.openxmlformats.org/drawingml/2006/picture">
+                  <pic:nvPicPr>
+                    <pic:cNvPr id="1" name="Picture 1"/>
+                    <pic:cNvPicPr/>
+                  </pic:nvPicPr>
+                  <pic:blipFill>
+                    <a:blip r:embed="rId11">
+                      <a:extLst>
+                        <a:ext uri="{28A0092B-C50C-407E-A947-70E740481C1C}">
+                          <a14:useLocalDpi xmlns:a14="http://schemas.microsoft.com/office/drawing/2010/main" val="0"/>
+                        </a:ext>
+                      </a:extLst>
+                    </a:blip>
+                    <a:stretch>
+                      <a:fillRect/>
+                    </a:stretch>
+                  </pic:blipFill>
+                  <pic:spPr>
+                    <a:xfrm>
+                      <a:off x="0" y="0"/>
+                      <a:ext cx="5943600" cy="1838325"/>
+                    </a:xfrm>
+                    <a:prstGeom prst="rect">
+                      <a:avLst/>
+                    </a:prstGeom>
+                  </pic:spPr>
+                </pic:pic>
+              </a:graphicData>
+            </a:graphic>
+          </wp:inline>
+        </w:drawing>
+      </w:r>
     </w:p>
     <w:sectPr>
       <w:pgSz w:w="12240" w:h="15840"/>

</xml_diff>